<commit_message>
Updated with page numbers
</commit_message>
<xml_diff>
--- a/Google drive file upload app with OAuth.docx
+++ b/Google drive file upload app with OAuth.docx
@@ -10,6 +10,7 @@
           <w:docPartUnique/>
         </w:docPartObj>
       </w:sdtPr>
+      <w:sdtEndPr/>
       <w:sdtContent>
         <w:p>
           <w:r>
@@ -355,6 +356,7 @@
                                   <w:dataBinding w:prefixMappings="xmlns:ns0='http://purl.org/dc/elements/1.1/' xmlns:ns1='http://schemas.openxmlformats.org/package/2006/metadata/core-properties' " w:xpath="/ns1:coreProperties[1]/ns0:creator[1]" w:storeItemID="{6C3C8BC8-F283-45AE-878A-BAB7291924A1}"/>
                                   <w:text/>
                                 </w:sdtPr>
+                                <w:sdtEndPr/>
                                 <w:sdtContent>
                                   <w:p>
                                     <w:pPr>
@@ -400,6 +402,7 @@
                                     <w:dataBinding w:prefixMappings="xmlns:ns0='http://schemas.microsoft.com/office/2006/coverPageProps' " w:xpath="/ns0:CoverPageProperties[1]/ns0:CompanyEmail[1]" w:storeItemID="{55AF091B-3C7A-41E3-B477-F2FDAA23CFDA}"/>
                                     <w:text/>
                                   </w:sdtPr>
+                                  <w:sdtEndPr/>
                                   <w:sdtContent>
                                     <w:r>
                                       <w:rPr>
@@ -454,6 +457,7 @@
                             <w:dataBinding w:prefixMappings="xmlns:ns0='http://purl.org/dc/elements/1.1/' xmlns:ns1='http://schemas.openxmlformats.org/package/2006/metadata/core-properties' " w:xpath="/ns1:coreProperties[1]/ns0:creator[1]" w:storeItemID="{6C3C8BC8-F283-45AE-878A-BAB7291924A1}"/>
                             <w:text/>
                           </w:sdtPr>
+                          <w:sdtEndPr/>
                           <w:sdtContent>
                             <w:p>
                               <w:pPr>
@@ -499,6 +503,7 @@
                               <w:dataBinding w:prefixMappings="xmlns:ns0='http://schemas.microsoft.com/office/2006/coverPageProps' " w:xpath="/ns0:CoverPageProperties[1]/ns0:CompanyEmail[1]" w:storeItemID="{55AF091B-3C7A-41E3-B477-F2FDAA23CFDA}"/>
                               <w:text/>
                             </w:sdtPr>
+                            <w:sdtEndPr/>
                             <w:sdtContent>
                               <w:r>
                                 <w:rPr>
@@ -823,6 +828,12 @@
         </w:p>
         <w:sdt>
           <w:sdtPr>
+            <w:rPr>
+              <w:rFonts w:asciiTheme="minorHAnsi" w:eastAsiaTheme="minorHAnsi" w:hAnsiTheme="minorHAnsi" w:cstheme="minorBidi"/>
+              <w:color w:val="auto"/>
+              <w:sz w:val="22"/>
+              <w:szCs w:val="22"/>
+            </w:rPr>
             <w:id w:val="1565610240"/>
             <w:docPartObj>
               <w:docPartGallery w:val="Table of Contents"/>
@@ -831,13 +842,9 @@
           </w:sdtPr>
           <w:sdtEndPr>
             <w:rPr>
-              <w:rFonts w:asciiTheme="minorHAnsi" w:eastAsiaTheme="minorHAnsi" w:hAnsiTheme="minorHAnsi" w:cstheme="minorBidi"/>
               <w:b/>
               <w:bCs/>
               <w:noProof/>
-              <w:color w:val="auto"/>
-              <w:sz w:val="22"/>
-              <w:szCs w:val="22"/>
             </w:rPr>
           </w:sdtEndPr>
           <w:sdtContent>
@@ -1546,14 +1553,27 @@
       <w:r>
         <w:t xml:space="preserve">Figure </w:t>
       </w:r>
-      <w:fldSimple w:instr=" SEQ Figure \* ARABIC ">
-        <w:r>
-          <w:rPr>
-            <w:noProof/>
-          </w:rPr>
-          <w:t>1</w:t>
-        </w:r>
-      </w:fldSimple>
+      <w:r>
+        <w:fldChar w:fldCharType="begin"/>
+      </w:r>
+      <w:r>
+        <w:instrText xml:space="preserve"> SEQ Figure \* ARABIC </w:instrText>
+      </w:r>
+      <w:r>
+        <w:fldChar w:fldCharType="separate"/>
+      </w:r>
+      <w:r>
+        <w:rPr>
+          <w:noProof/>
+        </w:rPr>
+        <w:t>1</w:t>
+      </w:r>
+      <w:r>
+        <w:rPr>
+          <w:noProof/>
+        </w:rPr>
+        <w:fldChar w:fldCharType="end"/>
+      </w:r>
       <w:r>
         <w:t>-High level flow</w:t>
       </w:r>
@@ -1564,7 +1584,6 @@
       </w:pPr>
       <w:bookmarkStart w:id="2" w:name="_Toc69678054"/>
       <w:r>
-        <w:lastRenderedPageBreak/>
         <w:t>Steps</w:t>
       </w:r>
       <w:bookmarkEnd w:id="2"/>
@@ -1684,13 +1703,7 @@
           <w:rPr>
             <w:rStyle w:val="Hyperlink"/>
           </w:rPr>
-          <w:t>https://www.googleapis.com/auth/drive</w:t>
-        </w:r>
-        <w:r>
-          <w:rPr>
-            <w:rStyle w:val="Hyperlink"/>
-          </w:rPr>
-          <w:t>ws</w:t>
+          <w:t>https://www.googleapis.com/auth/drivews</w:t>
         </w:r>
       </w:hyperlink>
       <w:r>
@@ -1721,6 +1734,7 @@
         </w:numPr>
       </w:pPr>
       <w:r>
+        <w:lastRenderedPageBreak/>
         <w:t xml:space="preserve">Once clicked, authenticate button will initiate the google authentication by opening a popup window with google login. </w:t>
       </w:r>
     </w:p>
@@ -1832,6 +1846,9 @@
       </w:r>
     </w:p>
     <w:p>
+      <w:pPr>
+        <w:keepNext/>
+      </w:pPr>
       <w:r>
         <w:rPr>
           <w:noProof/>
@@ -1878,6 +1895,26 @@
             </a:graphic>
           </wp:inline>
         </w:drawing>
+      </w:r>
+    </w:p>
+    <w:p>
+      <w:pPr>
+        <w:pStyle w:val="Caption"/>
+        <w:jc w:val="center"/>
+      </w:pPr>
+      <w:r>
+        <w:t xml:space="preserve">Figure </w:t>
+      </w:r>
+      <w:fldSimple w:instr=" SEQ Figure \* ARABIC ">
+        <w:r>
+          <w:rPr>
+            <w:noProof/>
+          </w:rPr>
+          <w:t>2</w:t>
+        </w:r>
+      </w:fldSimple>
+      <w:r>
+        <w:t>-Sequence Diagram</w:t>
       </w:r>
     </w:p>
     <w:p/>
@@ -2307,6 +2344,7 @@
         </w:numPr>
       </w:pPr>
       <w:r>
+        <w:lastRenderedPageBreak/>
         <w:t>Auth token in file upload request</w:t>
       </w:r>
     </w:p>
@@ -2318,7 +2356,6 @@
         <w:rPr>
           <w:noProof/>
         </w:rPr>
-        <w:lastRenderedPageBreak/>
         <w:drawing>
           <wp:inline distT="0" distB="0" distL="0" distR="0" wp14:anchorId="397AF5E3" wp14:editId="1602B015">
             <wp:extent cx="5943600" cy="1242695"/>
@@ -2422,8 +2459,6 @@
       <w:pPr>
         <w:pStyle w:val="ListParagraph"/>
       </w:pPr>
-      <w:bookmarkStart w:id="5" w:name="_GoBack"/>
-      <w:bookmarkEnd w:id="5"/>
     </w:p>
     <w:p>
       <w:pPr>
@@ -2496,22 +2531,22 @@
       <w:pPr>
         <w:pStyle w:val="Heading2"/>
       </w:pPr>
-      <w:bookmarkStart w:id="6" w:name="_Toc69678057"/>
+      <w:bookmarkStart w:id="5" w:name="_Toc69678057"/>
       <w:r>
         <w:lastRenderedPageBreak/>
         <w:t>Appendix</w:t>
       </w:r>
+      <w:bookmarkEnd w:id="5"/>
+    </w:p>
+    <w:p>
+      <w:pPr>
+        <w:pStyle w:val="Heading3"/>
+      </w:pPr>
+      <w:bookmarkStart w:id="6" w:name="_Toc69678058"/>
+      <w:r>
+        <w:t>File Upload Component.</w:t>
+      </w:r>
       <w:bookmarkEnd w:id="6"/>
-    </w:p>
-    <w:p>
-      <w:pPr>
-        <w:pStyle w:val="Heading3"/>
-      </w:pPr>
-      <w:bookmarkStart w:id="7" w:name="_Toc69678058"/>
-      <w:r>
-        <w:t>File Upload Component.</w:t>
-      </w:r>
-      <w:bookmarkEnd w:id="7"/>
     </w:p>
     <w:p>
       <w:r>
@@ -2848,51 +2883,801 @@
     </w:p>
     <w:p>
       <w:r>
+        <w:t xml:space="preserve">    </w:t>
+      </w:r>
+      <w:proofErr w:type="spellStart"/>
+      <w:proofErr w:type="gramStart"/>
+      <w:r>
+        <w:t>this.fileUploadSuccess</w:t>
+      </w:r>
+      <w:proofErr w:type="spellEnd"/>
+      <w:proofErr w:type="gramEnd"/>
+      <w:r>
+        <w:t xml:space="preserve"> = false;</w:t>
+      </w:r>
+    </w:p>
+    <w:p>
+      <w:r>
         <w:lastRenderedPageBreak/>
+        <w:t xml:space="preserve">    if (await </w:t>
+      </w:r>
+      <w:proofErr w:type="spellStart"/>
+      <w:proofErr w:type="gramStart"/>
+      <w:r>
+        <w:t>this.checkIfUserAuthenticated</w:t>
+      </w:r>
+      <w:proofErr w:type="spellEnd"/>
+      <w:proofErr w:type="gramEnd"/>
+      <w:r>
+        <w:t>()) {</w:t>
+      </w:r>
+    </w:p>
+    <w:p>
+      <w:r>
+        <w:t xml:space="preserve">      </w:t>
+      </w:r>
+      <w:proofErr w:type="spellStart"/>
+      <w:r>
+        <w:t>this.user</w:t>
+      </w:r>
+      <w:proofErr w:type="spellEnd"/>
+      <w:r>
+        <w:t xml:space="preserve"> = </w:t>
+      </w:r>
+      <w:proofErr w:type="spellStart"/>
+      <w:proofErr w:type="gramStart"/>
+      <w:r>
+        <w:t>this.googleAuthenticationInstance.currentUser.get</w:t>
+      </w:r>
+      <w:proofErr w:type="spellEnd"/>
+      <w:r>
+        <w:t>(</w:t>
+      </w:r>
+      <w:proofErr w:type="gramEnd"/>
+      <w:r>
+        <w:t>);</w:t>
+      </w:r>
+    </w:p>
+    <w:p>
+      <w:r>
+        <w:t xml:space="preserve">    }</w:t>
+      </w:r>
+    </w:p>
+    <w:p>
+      <w:r>
+        <w:t xml:space="preserve">  }</w:t>
+      </w:r>
+    </w:p>
+    <w:p/>
+    <w:p>
+      <w:r>
+        <w:t xml:space="preserve">  async </w:t>
+      </w:r>
+      <w:proofErr w:type="spellStart"/>
+      <w:r>
+        <w:t>initGoogleAuth</w:t>
+      </w:r>
+      <w:proofErr w:type="spellEnd"/>
+      <w:r>
+        <w:t>(</w:t>
+      </w:r>
+      <w:proofErr w:type="gramStart"/>
+      <w:r>
+        <w:t>):Promise</w:t>
+      </w:r>
+      <w:proofErr w:type="gramEnd"/>
+      <w:r>
+        <w:t>&lt;void&gt; {</w:t>
+      </w:r>
+    </w:p>
+    <w:p>
+      <w:r>
+        <w:t xml:space="preserve">    const </w:t>
+      </w:r>
+      <w:proofErr w:type="spellStart"/>
+      <w:r>
+        <w:t>loadedGapi</w:t>
+      </w:r>
+      <w:proofErr w:type="spellEnd"/>
+      <w:r>
+        <w:t xml:space="preserve"> = new Promise((resolve) =&gt; {</w:t>
+      </w:r>
+    </w:p>
+    <w:p>
+      <w:r>
+        <w:t xml:space="preserve">      </w:t>
+      </w:r>
+      <w:proofErr w:type="spellStart"/>
+      <w:proofErr w:type="gramStart"/>
+      <w:r>
+        <w:t>gapi.load</w:t>
+      </w:r>
+      <w:proofErr w:type="spellEnd"/>
+      <w:proofErr w:type="gramEnd"/>
+      <w:r>
+        <w:t>('auth2', resolve);</w:t>
+      </w:r>
+    </w:p>
+    <w:p>
+      <w:r>
+        <w:t xml:space="preserve">    });</w:t>
+      </w:r>
+    </w:p>
+    <w:p/>
+    <w:p>
+      <w:r>
+        <w:t xml:space="preserve">    return </w:t>
+      </w:r>
+      <w:proofErr w:type="spellStart"/>
+      <w:r>
+        <w:t>loadedGapi.then</w:t>
+      </w:r>
+      <w:proofErr w:type="spellEnd"/>
+      <w:r>
+        <w:t>(async () =&gt; {</w:t>
+      </w:r>
+    </w:p>
+    <w:p>
+      <w:r>
+        <w:t xml:space="preserve">      await </w:t>
+      </w:r>
+      <w:proofErr w:type="gramStart"/>
+      <w:r>
+        <w:t>gapi.auth</w:t>
+      </w:r>
+      <w:proofErr w:type="gramEnd"/>
+      <w:r>
+        <w:t>2</w:t>
+      </w:r>
+    </w:p>
+    <w:p>
+      <w:r>
+        <w:t xml:space="preserve">        </w:t>
+      </w:r>
+      <w:proofErr w:type="gramStart"/>
+      <w:r>
+        <w:t>.</w:t>
+      </w:r>
+      <w:proofErr w:type="spellStart"/>
+      <w:r>
+        <w:t>init</w:t>
+      </w:r>
+      <w:proofErr w:type="spellEnd"/>
+      <w:proofErr w:type="gramEnd"/>
+      <w:r>
+        <w:t>({</w:t>
+      </w:r>
+    </w:p>
+    <w:p>
+      <w:r>
+        <w:t xml:space="preserve">          </w:t>
+      </w:r>
+      <w:proofErr w:type="spellStart"/>
+      <w:r>
+        <w:t>client_id</w:t>
+      </w:r>
+      <w:proofErr w:type="spellEnd"/>
+      <w:r>
+        <w:t>: '921335835339-9duhv4rhjp0tna5i4v09utsiak9h0pl7.apps.googleusercontent.com',</w:t>
+      </w:r>
+    </w:p>
+    <w:p>
+      <w:r>
+        <w:t xml:space="preserve">          scope: 'profile email https://www.googleapis.com/auth/drive'</w:t>
+      </w:r>
+    </w:p>
+    <w:p>
+      <w:r>
+        <w:t xml:space="preserve">        })</w:t>
+      </w:r>
+    </w:p>
+    <w:p>
+      <w:r>
+        <w:t xml:space="preserve">        </w:t>
+      </w:r>
+      <w:proofErr w:type="gramStart"/>
+      <w:r>
+        <w:t>.then</w:t>
+      </w:r>
+      <w:proofErr w:type="gramEnd"/>
+      <w:r>
+        <w:t>(</w:t>
+      </w:r>
+      <w:proofErr w:type="spellStart"/>
+      <w:r>
+        <w:t>authInstance</w:t>
+      </w:r>
+      <w:proofErr w:type="spellEnd"/>
+      <w:r>
+        <w:t xml:space="preserve"> =&gt; {</w:t>
+      </w:r>
+    </w:p>
+    <w:p>
+      <w:r>
+        <w:t xml:space="preserve">          </w:t>
+      </w:r>
+      <w:proofErr w:type="spellStart"/>
+      <w:proofErr w:type="gramStart"/>
+      <w:r>
+        <w:t>this.gapiSetupCompleted</w:t>
+      </w:r>
+      <w:proofErr w:type="spellEnd"/>
+      <w:proofErr w:type="gramEnd"/>
+      <w:r>
+        <w:t xml:space="preserve"> = true;</w:t>
+      </w:r>
+    </w:p>
+    <w:p>
+      <w:r>
+        <w:t xml:space="preserve">          </w:t>
+      </w:r>
+      <w:proofErr w:type="spellStart"/>
+      <w:proofErr w:type="gramStart"/>
+      <w:r>
+        <w:t>this.googleAuthenticationInstance</w:t>
+      </w:r>
+      <w:proofErr w:type="spellEnd"/>
+      <w:proofErr w:type="gramEnd"/>
+      <w:r>
+        <w:t xml:space="preserve"> = </w:t>
+      </w:r>
+      <w:proofErr w:type="spellStart"/>
+      <w:r>
+        <w:t>authInstance</w:t>
+      </w:r>
+      <w:proofErr w:type="spellEnd"/>
+      <w:r>
+        <w:t>;</w:t>
+      </w:r>
+    </w:p>
+    <w:p>
+      <w:r>
+        <w:t xml:space="preserve">        });</w:t>
+      </w:r>
+    </w:p>
+    <w:p>
+      <w:r>
+        <w:t xml:space="preserve">    });</w:t>
+      </w:r>
+    </w:p>
+    <w:p>
+      <w:r>
+        <w:t xml:space="preserve">  }</w:t>
+      </w:r>
+    </w:p>
+    <w:p/>
+    <w:p>
+      <w:r>
+        <w:t xml:space="preserve">  async </w:t>
+      </w:r>
+      <w:proofErr w:type="gramStart"/>
+      <w:r>
+        <w:t>authenticate(</w:t>
+      </w:r>
+      <w:proofErr w:type="gramEnd"/>
+      <w:r>
+        <w:t>): Promise&lt;gapi.auth2.GoogleUser&gt; {</w:t>
+      </w:r>
+    </w:p>
+    <w:p/>
+    <w:p>
+      <w:r>
+        <w:t xml:space="preserve">    if </w:t>
+      </w:r>
+      <w:proofErr w:type="gramStart"/>
+      <w:r>
+        <w:t>(!</w:t>
+      </w:r>
+      <w:proofErr w:type="spellStart"/>
+      <w:r>
+        <w:t>this</w:t>
+      </w:r>
+      <w:proofErr w:type="gramEnd"/>
+      <w:r>
+        <w:t>.gapiSetupCompleted</w:t>
+      </w:r>
+      <w:proofErr w:type="spellEnd"/>
+      <w:r>
+        <w:t>) {</w:t>
+      </w:r>
+    </w:p>
+    <w:p>
+      <w:r>
+        <w:lastRenderedPageBreak/>
+        <w:t xml:space="preserve">      await </w:t>
+      </w:r>
+      <w:proofErr w:type="spellStart"/>
+      <w:proofErr w:type="gramStart"/>
+      <w:r>
+        <w:t>this.initGoogleAuth</w:t>
+      </w:r>
+      <w:proofErr w:type="spellEnd"/>
+      <w:proofErr w:type="gramEnd"/>
+      <w:r>
+        <w:t>();</w:t>
+      </w:r>
+    </w:p>
+    <w:p>
+      <w:r>
+        <w:t xml:space="preserve">    }</w:t>
+      </w:r>
+    </w:p>
+    <w:p>
+      <w:r>
+        <w:t xml:space="preserve">    return new </w:t>
+      </w:r>
+      <w:proofErr w:type="gramStart"/>
+      <w:r>
+        <w:t>Promise(</w:t>
+      </w:r>
+      <w:proofErr w:type="gramEnd"/>
+      <w:r>
+        <w:t>async () =&gt; {</w:t>
+      </w:r>
+    </w:p>
+    <w:p>
+      <w:r>
+        <w:t xml:space="preserve">      await </w:t>
+      </w:r>
+      <w:proofErr w:type="spellStart"/>
+      <w:proofErr w:type="gramStart"/>
+      <w:r>
+        <w:t>this.googleAuthenticationInstance.signIn</w:t>
+      </w:r>
+      <w:proofErr w:type="spellEnd"/>
+      <w:proofErr w:type="gramEnd"/>
+      <w:r>
+        <w:t>().then(</w:t>
+      </w:r>
+    </w:p>
+    <w:p>
+      <w:r>
+        <w:t xml:space="preserve">        user =&gt; {</w:t>
+      </w:r>
+    </w:p>
+    <w:p>
+      <w:r>
+        <w:t xml:space="preserve">          </w:t>
+      </w:r>
+      <w:proofErr w:type="spellStart"/>
+      <w:r>
+        <w:t>this.user</w:t>
+      </w:r>
+      <w:proofErr w:type="spellEnd"/>
+      <w:r>
+        <w:t xml:space="preserve"> = user,</w:t>
+      </w:r>
+    </w:p>
+    <w:p>
+      <w:r>
+        <w:t xml:space="preserve">          </w:t>
+      </w:r>
+      <w:proofErr w:type="spellStart"/>
+      <w:proofErr w:type="gramStart"/>
+      <w:r>
+        <w:t>this.signedInEmail</w:t>
+      </w:r>
+      <w:proofErr w:type="spellEnd"/>
+      <w:proofErr w:type="gramEnd"/>
+      <w:r>
+        <w:t xml:space="preserve"> = this.googleAuthenticationInstance.currentUser.get().getBasicProfile().getEmail()</w:t>
+      </w:r>
+    </w:p>
+    <w:p>
+      <w:r>
+        <w:t xml:space="preserve">        },</w:t>
+      </w:r>
+    </w:p>
+    <w:p>
+      <w:r>
+        <w:t xml:space="preserve">        error =&gt; </w:t>
+      </w:r>
+      <w:proofErr w:type="spellStart"/>
+      <w:proofErr w:type="gramStart"/>
+      <w:r>
+        <w:t>this.error</w:t>
+      </w:r>
+      <w:proofErr w:type="spellEnd"/>
+      <w:proofErr w:type="gramEnd"/>
+      <w:r>
+        <w:t xml:space="preserve"> = error);</w:t>
+      </w:r>
+    </w:p>
+    <w:p>
+      <w:r>
+        <w:t xml:space="preserve">    });</w:t>
+      </w:r>
+    </w:p>
+    <w:p/>
+    <w:p>
+      <w:r>
+        <w:t xml:space="preserve">  }</w:t>
+      </w:r>
+    </w:p>
+    <w:p/>
+    <w:p>
+      <w:r>
+        <w:t xml:space="preserve">  async </w:t>
+      </w:r>
+      <w:proofErr w:type="spellStart"/>
+      <w:proofErr w:type="gramStart"/>
+      <w:r>
+        <w:t>checkIfUserAuthenticated</w:t>
+      </w:r>
+      <w:proofErr w:type="spellEnd"/>
+      <w:r>
+        <w:t>(</w:t>
+      </w:r>
+      <w:proofErr w:type="gramEnd"/>
+      <w:r>
+        <w:t>): Promise&lt;</w:t>
+      </w:r>
+      <w:proofErr w:type="spellStart"/>
+      <w:r>
+        <w:t>boolean</w:t>
+      </w:r>
+      <w:proofErr w:type="spellEnd"/>
+      <w:r>
+        <w:t>&gt; {</w:t>
+      </w:r>
+    </w:p>
+    <w:p>
+      <w:r>
+        <w:t xml:space="preserve">    if </w:t>
+      </w:r>
+      <w:proofErr w:type="gramStart"/>
+      <w:r>
+        <w:t>(!</w:t>
+      </w:r>
+      <w:proofErr w:type="spellStart"/>
+      <w:r>
+        <w:t>this</w:t>
+      </w:r>
+      <w:proofErr w:type="gramEnd"/>
+      <w:r>
+        <w:t>.gapiSetupCompleted</w:t>
+      </w:r>
+      <w:proofErr w:type="spellEnd"/>
+      <w:r>
+        <w:t>) {</w:t>
+      </w:r>
+    </w:p>
+    <w:p>
+      <w:r>
+        <w:t xml:space="preserve">     await </w:t>
+      </w:r>
+      <w:proofErr w:type="spellStart"/>
+      <w:proofErr w:type="gramStart"/>
+      <w:r>
+        <w:t>this.initGoogleAuth</w:t>
+      </w:r>
+      <w:proofErr w:type="spellEnd"/>
+      <w:proofErr w:type="gramEnd"/>
+      <w:r>
+        <w:t>();</w:t>
+      </w:r>
+    </w:p>
+    <w:p>
+      <w:r>
+        <w:t xml:space="preserve">    }</w:t>
+      </w:r>
+    </w:p>
+    <w:p>
+      <w:r>
+        <w:t xml:space="preserve">    return </w:t>
+      </w:r>
+      <w:proofErr w:type="spellStart"/>
+      <w:proofErr w:type="gramStart"/>
+      <w:r>
+        <w:t>this.googleAuthenticationInstance.isSignedIn.get</w:t>
+      </w:r>
+      <w:proofErr w:type="spellEnd"/>
+      <w:r>
+        <w:t>(</w:t>
+      </w:r>
+      <w:proofErr w:type="gramEnd"/>
+      <w:r>
+        <w:t>);</w:t>
+      </w:r>
+    </w:p>
+    <w:p>
+      <w:r>
+        <w:t xml:space="preserve">  }</w:t>
+      </w:r>
+    </w:p>
+    <w:p/>
+    <w:p>
+      <w:r>
+        <w:t xml:space="preserve">  </w:t>
+      </w:r>
+      <w:proofErr w:type="spellStart"/>
+      <w:r>
+        <w:t>onUploadClicked</w:t>
+      </w:r>
+      <w:proofErr w:type="spellEnd"/>
+      <w:r>
+        <w:t>(event) {</w:t>
+      </w:r>
+    </w:p>
+    <w:p>
+      <w:r>
         <w:t xml:space="preserve">    </w:t>
       </w:r>
       <w:proofErr w:type="spellStart"/>
       <w:proofErr w:type="gramStart"/>
       <w:r>
+        <w:t>this.fileUploadStarted</w:t>
+      </w:r>
+      <w:proofErr w:type="spellEnd"/>
+      <w:proofErr w:type="gramEnd"/>
+      <w:r>
+        <w:t>=true;</w:t>
+      </w:r>
+    </w:p>
+    <w:p>
+      <w:r>
+        <w:t xml:space="preserve">    if (</w:t>
+      </w:r>
+      <w:proofErr w:type="spellStart"/>
+      <w:proofErr w:type="gramStart"/>
+      <w:r>
+        <w:t>event.length</w:t>
+      </w:r>
+      <w:proofErr w:type="spellEnd"/>
+      <w:proofErr w:type="gramEnd"/>
+      <w:r>
+        <w:t xml:space="preserve"> &gt; 0) {</w:t>
+      </w:r>
+    </w:p>
+    <w:p>
+      <w:r>
+        <w:t xml:space="preserve">      </w:t>
+      </w:r>
+      <w:proofErr w:type="spellStart"/>
+      <w:proofErr w:type="gramStart"/>
+      <w:r>
+        <w:t>this.uploadService.uploadFile</w:t>
+      </w:r>
+      <w:proofErr w:type="spellEnd"/>
+      <w:proofErr w:type="gramEnd"/>
+      <w:r>
+        <w:t xml:space="preserve">(event[0], </w:t>
+      </w:r>
+      <w:bookmarkStart w:id="7" w:name="_GoBack"/>
+      <w:bookmarkEnd w:id="7"/>
+      <w:r>
+        <w:t>this.googleAuthenticationInstance.currentUser.get().getAuthResponse(true).access_token)</w:t>
+      </w:r>
+    </w:p>
+    <w:p>
+      <w:r>
+        <w:t xml:space="preserve">      </w:t>
+      </w:r>
+      <w:proofErr w:type="gramStart"/>
+      <w:r>
+        <w:t>.then</w:t>
+      </w:r>
+      <w:proofErr w:type="gramEnd"/>
+      <w:r>
+        <w:t>( event =&gt;</w:t>
+      </w:r>
+    </w:p>
+    <w:p>
+      <w:r>
+        <w:lastRenderedPageBreak/>
+        <w:t xml:space="preserve">        {</w:t>
+      </w:r>
+    </w:p>
+    <w:p>
+      <w:r>
+        <w:t xml:space="preserve">          </w:t>
+      </w:r>
+      <w:proofErr w:type="spellStart"/>
+      <w:proofErr w:type="gramStart"/>
+      <w:r>
+        <w:t>this.fileUploadStarted</w:t>
+      </w:r>
+      <w:proofErr w:type="spellEnd"/>
+      <w:proofErr w:type="gramEnd"/>
+      <w:r>
+        <w:t>=false;</w:t>
+      </w:r>
+    </w:p>
+    <w:p>
+      <w:r>
+        <w:t xml:space="preserve">          </w:t>
+      </w:r>
+      <w:proofErr w:type="spellStart"/>
+      <w:proofErr w:type="gramStart"/>
+      <w:r>
         <w:t>this.fileUploadSuccess</w:t>
       </w:r>
       <w:proofErr w:type="spellEnd"/>
       <w:proofErr w:type="gramEnd"/>
       <w:r>
-        <w:t xml:space="preserve"> = false;</w:t>
-      </w:r>
-    </w:p>
-    <w:p>
-      <w:r>
-        <w:t xml:space="preserve">    if (await </w:t>
-      </w:r>
-      <w:proofErr w:type="spellStart"/>
+        <w:t xml:space="preserve"> = true;</w:t>
+      </w:r>
+    </w:p>
+    <w:p>
+      <w:r>
+        <w:t xml:space="preserve">        });      </w:t>
+      </w:r>
+    </w:p>
+    <w:p>
+      <w:r>
+        <w:t xml:space="preserve">    }</w:t>
+      </w:r>
+    </w:p>
+    <w:p>
+      <w:r>
+        <w:t xml:space="preserve">  }</w:t>
+      </w:r>
+    </w:p>
+    <w:p>
+      <w:r>
+        <w:t>}</w:t>
+      </w:r>
+    </w:p>
+    <w:p/>
+    <w:p>
+      <w:pPr>
+        <w:pStyle w:val="Heading3"/>
+      </w:pPr>
+      <w:bookmarkStart w:id="8" w:name="_Toc69678059"/>
+      <w:r>
+        <w:t>File Upload Service</w:t>
+      </w:r>
+      <w:bookmarkEnd w:id="8"/>
+    </w:p>
+    <w:p>
+      <w:r>
+        <w:t xml:space="preserve">import </w:t>
+      </w:r>
       <w:proofErr w:type="gramStart"/>
       <w:r>
-        <w:t>this.checkIfUserAuthenticated</w:t>
-      </w:r>
-      <w:proofErr w:type="spellEnd"/>
+        <w:t>{ Injectable</w:t>
+      </w:r>
       <w:proofErr w:type="gramEnd"/>
       <w:r>
-        <w:t>()) {</w:t>
-      </w:r>
-    </w:p>
-    <w:p>
-      <w:r>
-        <w:t xml:space="preserve">      </w:t>
-      </w:r>
-      <w:proofErr w:type="spellStart"/>
-      <w:r>
-        <w:t>this.user</w:t>
-      </w:r>
-      <w:proofErr w:type="spellEnd"/>
-      <w:r>
-        <w:t xml:space="preserve"> = </w:t>
-      </w:r>
-      <w:proofErr w:type="spellStart"/>
+        <w:t xml:space="preserve"> } from '@angular/core';</w:t>
+      </w:r>
+    </w:p>
+    <w:p>
+      <w:r>
+        <w:t xml:space="preserve">import </w:t>
+      </w:r>
       <w:proofErr w:type="gramStart"/>
       <w:r>
-        <w:t>this.googleAuthenticationInstance.currentUser.get</w:t>
+        <w:t xml:space="preserve">{ </w:t>
+      </w:r>
+      <w:proofErr w:type="spellStart"/>
+      <w:r>
+        <w:t>HttpClient</w:t>
+      </w:r>
+      <w:proofErr w:type="spellEnd"/>
+      <w:proofErr w:type="gramEnd"/>
+      <w:r>
+        <w:t xml:space="preserve">, </w:t>
+      </w:r>
+      <w:proofErr w:type="spellStart"/>
+      <w:r>
+        <w:t>HttpHeaders</w:t>
+      </w:r>
+      <w:proofErr w:type="spellEnd"/>
+      <w:r>
+        <w:t xml:space="preserve"> } from '@angular/common/http';</w:t>
+      </w:r>
+    </w:p>
+    <w:p>
+      <w:r>
+        <w:t xml:space="preserve">import </w:t>
+      </w:r>
+      <w:proofErr w:type="gramStart"/>
+      <w:r>
+        <w:t>{ Observable</w:t>
+      </w:r>
+      <w:proofErr w:type="gramEnd"/>
+      <w:r>
+        <w:t xml:space="preserve"> } from '</w:t>
+      </w:r>
+      <w:proofErr w:type="spellStart"/>
+      <w:r>
+        <w:t>rxjs</w:t>
+      </w:r>
+      <w:proofErr w:type="spellEnd"/>
+      <w:r>
+        <w:t>';</w:t>
+      </w:r>
+    </w:p>
+    <w:p/>
+    <w:p>
+      <w:r>
+        <w:t>@</w:t>
+      </w:r>
+      <w:proofErr w:type="gramStart"/>
+      <w:r>
+        <w:t>Injectable(</w:t>
+      </w:r>
+      <w:proofErr w:type="gramEnd"/>
+      <w:r>
+        <w:t>{</w:t>
+      </w:r>
+    </w:p>
+    <w:p>
+      <w:r>
+        <w:t xml:space="preserve">  </w:t>
+      </w:r>
+      <w:proofErr w:type="spellStart"/>
+      <w:r>
+        <w:t>providedIn</w:t>
+      </w:r>
+      <w:proofErr w:type="spellEnd"/>
+      <w:r>
+        <w:t>: 'root'</w:t>
+      </w:r>
+    </w:p>
+    <w:p>
+      <w:r>
+        <w:t>})</w:t>
+      </w:r>
+    </w:p>
+    <w:p>
+      <w:r>
+        <w:t xml:space="preserve">export class </w:t>
+      </w:r>
+      <w:proofErr w:type="spellStart"/>
+      <w:r>
+        <w:t>FileUploadService</w:t>
+      </w:r>
+      <w:proofErr w:type="spellEnd"/>
+      <w:r>
+        <w:t xml:space="preserve"> {</w:t>
+      </w:r>
+    </w:p>
+    <w:p/>
+    <w:p>
+      <w:r>
+        <w:t xml:space="preserve">  </w:t>
+      </w:r>
+      <w:proofErr w:type="spellStart"/>
+      <w:r>
+        <w:t>googleApiUrl</w:t>
+      </w:r>
+      <w:proofErr w:type="spellEnd"/>
+      <w:r>
+        <w:t>: string = "https://www.googleapis.com/upload/drive/v3/files?uploadType=media";</w:t>
+      </w:r>
+    </w:p>
+    <w:p>
+      <w:r>
+        <w:t xml:space="preserve">  </w:t>
+      </w:r>
+      <w:proofErr w:type="gramStart"/>
+      <w:r>
+        <w:t>constructor(</w:t>
+      </w:r>
+      <w:proofErr w:type="gramEnd"/>
+      <w:r>
+        <w:t xml:space="preserve">private http: </w:t>
+      </w:r>
+      <w:proofErr w:type="spellStart"/>
+      <w:r>
+        <w:t>HttpClient</w:t>
+      </w:r>
+      <w:proofErr w:type="spellEnd"/>
+      <w:r>
+        <w:t>) { }</w:t>
+      </w:r>
+    </w:p>
+    <w:p/>
+    <w:p>
+      <w:r>
+        <w:t xml:space="preserve">  </w:t>
+      </w:r>
+      <w:proofErr w:type="spellStart"/>
+      <w:proofErr w:type="gramStart"/>
+      <w:r>
+        <w:t>uploadFile</w:t>
       </w:r>
       <w:proofErr w:type="spellEnd"/>
       <w:r>
@@ -2900,850 +3685,105 @@
       </w:r>
       <w:proofErr w:type="gramEnd"/>
       <w:r>
+        <w:t>file: any, token: any) : Promise&lt;any&gt;{</w:t>
+      </w:r>
+    </w:p>
+    <w:p>
+      <w:r>
+        <w:t xml:space="preserve">    const metadata = </w:t>
+      </w:r>
+      <w:proofErr w:type="gramStart"/>
+      <w:r>
+        <w:t>{ name</w:t>
+      </w:r>
+      <w:proofErr w:type="gramEnd"/>
+      <w:r>
+        <w:t xml:space="preserve">: file.name, </w:t>
+      </w:r>
+      <w:proofErr w:type="spellStart"/>
+      <w:r>
+        <w:t>mimeType</w:t>
+      </w:r>
+      <w:proofErr w:type="spellEnd"/>
+      <w:r>
+        <w:t xml:space="preserve">: </w:t>
+      </w:r>
+      <w:proofErr w:type="spellStart"/>
+      <w:r>
+        <w:t>file.type</w:t>
+      </w:r>
+      <w:proofErr w:type="spellEnd"/>
+      <w:r>
+        <w:t xml:space="preserve"> };</w:t>
+      </w:r>
+    </w:p>
+    <w:p>
+      <w:r>
+        <w:t xml:space="preserve">    let form = new </w:t>
+      </w:r>
+      <w:proofErr w:type="spellStart"/>
+      <w:proofErr w:type="gramStart"/>
+      <w:r>
+        <w:t>FormData</w:t>
+      </w:r>
+      <w:proofErr w:type="spellEnd"/>
+      <w:r>
+        <w:t>(</w:t>
+      </w:r>
+      <w:proofErr w:type="gramEnd"/>
+      <w:r>
         <w:t>);</w:t>
       </w:r>
     </w:p>
     <w:p>
       <w:r>
-        <w:t xml:space="preserve">    }</w:t>
-      </w:r>
-    </w:p>
-    <w:p>
-      <w:r>
-        <w:t xml:space="preserve">  }</w:t>
-      </w:r>
-    </w:p>
-    <w:p/>
-    <w:p>
-      <w:r>
-        <w:t xml:space="preserve">  async </w:t>
-      </w:r>
-      <w:proofErr w:type="spellStart"/>
-      <w:r>
-        <w:t>initGoogleAuth</w:t>
-      </w:r>
-      <w:proofErr w:type="spellEnd"/>
-      <w:r>
-        <w:t>(</w:t>
-      </w:r>
+        <w:t xml:space="preserve">    </w:t>
+      </w:r>
+      <w:proofErr w:type="spellStart"/>
       <w:proofErr w:type="gramStart"/>
       <w:r>
-        <w:t>):Promise</w:t>
-      </w:r>
+        <w:t>form.append</w:t>
+      </w:r>
+      <w:proofErr w:type="spellEnd"/>
       <w:proofErr w:type="gramEnd"/>
       <w:r>
-        <w:t>&lt;void&gt; {</w:t>
-      </w:r>
-    </w:p>
-    <w:p>
-      <w:r>
-        <w:t xml:space="preserve">    const </w:t>
-      </w:r>
-      <w:proofErr w:type="spellStart"/>
-      <w:r>
-        <w:t>loadedGapi</w:t>
-      </w:r>
-      <w:proofErr w:type="spellEnd"/>
-      <w:r>
-        <w:t xml:space="preserve"> = new Promise((resolve) =&gt; {</w:t>
-      </w:r>
-    </w:p>
-    <w:p>
-      <w:r>
-        <w:t xml:space="preserve">      </w:t>
+        <w:t>('metadata', new Blob([</w:t>
+      </w:r>
+      <w:proofErr w:type="spellStart"/>
+      <w:r>
+        <w:t>JSON.stringify</w:t>
+      </w:r>
+      <w:proofErr w:type="spellEnd"/>
+      <w:r>
+        <w:t>(metadata)], { type: 'application/json' }));</w:t>
+      </w:r>
+    </w:p>
+    <w:p>
+      <w:r>
+        <w:t xml:space="preserve">    </w:t>
       </w:r>
       <w:proofErr w:type="spellStart"/>
       <w:proofErr w:type="gramStart"/>
       <w:r>
-        <w:t>gapi.load</w:t>
+        <w:t>form.append</w:t>
       </w:r>
       <w:proofErr w:type="spellEnd"/>
       <w:proofErr w:type="gramEnd"/>
       <w:r>
-        <w:t>('auth2', resolve);</w:t>
-      </w:r>
-    </w:p>
-    <w:p>
-      <w:r>
-        <w:t xml:space="preserve">    });</w:t>
-      </w:r>
-    </w:p>
-    <w:p/>
-    <w:p>
-      <w:r>
-        <w:t xml:space="preserve">    return </w:t>
-      </w:r>
-      <w:proofErr w:type="spellStart"/>
-      <w:r>
-        <w:t>loadedGapi.then</w:t>
-      </w:r>
-      <w:proofErr w:type="spellEnd"/>
-      <w:r>
-        <w:t>(async () =&gt; {</w:t>
-      </w:r>
-    </w:p>
-    <w:p>
-      <w:r>
-        <w:t xml:space="preserve">      await </w:t>
-      </w:r>
-      <w:proofErr w:type="gramStart"/>
-      <w:r>
-        <w:t>gapi.auth</w:t>
-      </w:r>
-      <w:proofErr w:type="gramEnd"/>
-      <w:r>
-        <w:t>2</w:t>
-      </w:r>
-    </w:p>
-    <w:p>
-      <w:r>
-        <w:t xml:space="preserve">        </w:t>
-      </w:r>
-      <w:proofErr w:type="gramStart"/>
-      <w:r>
-        <w:t>.</w:t>
-      </w:r>
-      <w:proofErr w:type="spellStart"/>
-      <w:r>
-        <w:t>init</w:t>
-      </w:r>
-      <w:proofErr w:type="spellEnd"/>
-      <w:proofErr w:type="gramEnd"/>
-      <w:r>
-        <w:t>({</w:t>
-      </w:r>
-    </w:p>
-    <w:p>
-      <w:r>
-        <w:t xml:space="preserve">          </w:t>
-      </w:r>
-      <w:proofErr w:type="spellStart"/>
-      <w:r>
-        <w:t>client_id</w:t>
-      </w:r>
-      <w:proofErr w:type="spellEnd"/>
-      <w:r>
-        <w:t>: '921335835339-9duhv4rhjp0tna5i4v09utsiak9h0pl7.apps.googleusercontent.com',</w:t>
-      </w:r>
-    </w:p>
-    <w:p>
-      <w:r>
-        <w:t xml:space="preserve">          scope: 'profile email https://www.googleapis.com/auth/drive'</w:t>
-      </w:r>
-    </w:p>
-    <w:p>
-      <w:r>
-        <w:t xml:space="preserve">        })</w:t>
-      </w:r>
-    </w:p>
-    <w:p>
-      <w:r>
-        <w:t xml:space="preserve">        </w:t>
-      </w:r>
-      <w:proofErr w:type="gramStart"/>
-      <w:r>
-        <w:t>.then</w:t>
-      </w:r>
-      <w:proofErr w:type="gramEnd"/>
-      <w:r>
-        <w:t>(</w:t>
-      </w:r>
-      <w:proofErr w:type="spellStart"/>
-      <w:r>
-        <w:t>authInstance</w:t>
-      </w:r>
-      <w:proofErr w:type="spellEnd"/>
-      <w:r>
-        <w:t xml:space="preserve"> =&gt; {</w:t>
-      </w:r>
-    </w:p>
-    <w:p>
-      <w:r>
-        <w:t xml:space="preserve">          </w:t>
-      </w:r>
-      <w:proofErr w:type="spellStart"/>
-      <w:proofErr w:type="gramStart"/>
-      <w:r>
-        <w:t>this.gapiSetupCompleted</w:t>
-      </w:r>
-      <w:proofErr w:type="spellEnd"/>
-      <w:proofErr w:type="gramEnd"/>
-      <w:r>
-        <w:t xml:space="preserve"> = true;</w:t>
-      </w:r>
-    </w:p>
-    <w:p>
-      <w:r>
-        <w:t xml:space="preserve">          </w:t>
-      </w:r>
-      <w:proofErr w:type="spellStart"/>
-      <w:proofErr w:type="gramStart"/>
-      <w:r>
-        <w:t>this.googleAuthenticationInstance</w:t>
-      </w:r>
-      <w:proofErr w:type="spellEnd"/>
-      <w:proofErr w:type="gramEnd"/>
-      <w:r>
-        <w:t xml:space="preserve"> = </w:t>
-      </w:r>
-      <w:proofErr w:type="spellStart"/>
-      <w:r>
-        <w:t>authInstance</w:t>
-      </w:r>
-      <w:proofErr w:type="spellEnd"/>
-      <w:r>
-        <w:t>;</w:t>
-      </w:r>
-    </w:p>
-    <w:p>
-      <w:r>
-        <w:t xml:space="preserve">        });</w:t>
-      </w:r>
-    </w:p>
-    <w:p>
-      <w:r>
-        <w:t xml:space="preserve">    });</w:t>
-      </w:r>
-    </w:p>
-    <w:p>
-      <w:r>
-        <w:t xml:space="preserve">  }</w:t>
-      </w:r>
-    </w:p>
-    <w:p/>
-    <w:p>
-      <w:r>
-        <w:t xml:space="preserve">  async </w:t>
-      </w:r>
-      <w:proofErr w:type="gramStart"/>
-      <w:r>
-        <w:t>authenticate(</w:t>
-      </w:r>
-      <w:proofErr w:type="gramEnd"/>
-      <w:r>
-        <w:t>): Promise&lt;gapi.auth2.GoogleUser&gt; {</w:t>
-      </w:r>
-    </w:p>
-    <w:p/>
+        <w:t xml:space="preserve">('media', new Blob([file], { type: </w:t>
+      </w:r>
+      <w:proofErr w:type="spellStart"/>
+      <w:r>
+        <w:t>file.type</w:t>
+      </w:r>
+      <w:proofErr w:type="spellEnd"/>
+      <w:r>
+        <w:t>}));</w:t>
+      </w:r>
+    </w:p>
     <w:p>
       <w:r>
         <w:lastRenderedPageBreak/>
-        <w:t xml:space="preserve">    if </w:t>
-      </w:r>
-      <w:proofErr w:type="gramStart"/>
-      <w:r>
-        <w:t>(!</w:t>
-      </w:r>
-      <w:proofErr w:type="spellStart"/>
-      <w:r>
-        <w:t>this</w:t>
-      </w:r>
-      <w:proofErr w:type="gramEnd"/>
-      <w:r>
-        <w:t>.gapiSetupCompleted</w:t>
-      </w:r>
-      <w:proofErr w:type="spellEnd"/>
-      <w:r>
-        <w:t>) {</w:t>
-      </w:r>
-    </w:p>
-    <w:p>
-      <w:r>
-        <w:t xml:space="preserve">      await </w:t>
-      </w:r>
-      <w:proofErr w:type="spellStart"/>
-      <w:proofErr w:type="gramStart"/>
-      <w:r>
-        <w:t>this.initGoogleAuth</w:t>
-      </w:r>
-      <w:proofErr w:type="spellEnd"/>
-      <w:proofErr w:type="gramEnd"/>
-      <w:r>
-        <w:t>();</w:t>
-      </w:r>
-    </w:p>
-    <w:p>
-      <w:r>
-        <w:t xml:space="preserve">    }</w:t>
-      </w:r>
-    </w:p>
-    <w:p>
-      <w:r>
-        <w:t xml:space="preserve">    return new </w:t>
-      </w:r>
-      <w:proofErr w:type="gramStart"/>
-      <w:r>
-        <w:t>Promise(</w:t>
-      </w:r>
-      <w:proofErr w:type="gramEnd"/>
-      <w:r>
-        <w:t>async () =&gt; {</w:t>
-      </w:r>
-    </w:p>
-    <w:p>
-      <w:r>
-        <w:t xml:space="preserve">      await </w:t>
-      </w:r>
-      <w:proofErr w:type="spellStart"/>
-      <w:proofErr w:type="gramStart"/>
-      <w:r>
-        <w:t>this.googleAuthenticationInstance.signIn</w:t>
-      </w:r>
-      <w:proofErr w:type="spellEnd"/>
-      <w:proofErr w:type="gramEnd"/>
-      <w:r>
-        <w:t>().then(</w:t>
-      </w:r>
-    </w:p>
-    <w:p>
-      <w:r>
-        <w:t xml:space="preserve">        user =&gt; {</w:t>
-      </w:r>
-    </w:p>
-    <w:p>
-      <w:r>
-        <w:t xml:space="preserve">          </w:t>
-      </w:r>
-      <w:proofErr w:type="spellStart"/>
-      <w:r>
-        <w:t>this.user</w:t>
-      </w:r>
-      <w:proofErr w:type="spellEnd"/>
-      <w:r>
-        <w:t xml:space="preserve"> = user,</w:t>
-      </w:r>
-    </w:p>
-    <w:p>
-      <w:r>
-        <w:t xml:space="preserve">          </w:t>
-      </w:r>
-      <w:proofErr w:type="spellStart"/>
-      <w:proofErr w:type="gramStart"/>
-      <w:r>
-        <w:t>this.signedInEmail</w:t>
-      </w:r>
-      <w:proofErr w:type="spellEnd"/>
-      <w:proofErr w:type="gramEnd"/>
-      <w:r>
-        <w:t xml:space="preserve"> = this.googleAuthenticationInstance.currentUser.get().getBasicProfile().getEmail()</w:t>
-      </w:r>
-    </w:p>
-    <w:p>
-      <w:r>
-        <w:t xml:space="preserve">        },</w:t>
-      </w:r>
-    </w:p>
-    <w:p>
-      <w:r>
-        <w:t xml:space="preserve">        error =&gt; </w:t>
-      </w:r>
-      <w:proofErr w:type="spellStart"/>
-      <w:proofErr w:type="gramStart"/>
-      <w:r>
-        <w:t>this.error</w:t>
-      </w:r>
-      <w:proofErr w:type="spellEnd"/>
-      <w:proofErr w:type="gramEnd"/>
-      <w:r>
-        <w:t xml:space="preserve"> = error);</w:t>
-      </w:r>
-    </w:p>
-    <w:p>
-      <w:r>
-        <w:t xml:space="preserve">    });</w:t>
-      </w:r>
-    </w:p>
-    <w:p/>
-    <w:p>
-      <w:r>
-        <w:t xml:space="preserve">  }</w:t>
-      </w:r>
-    </w:p>
-    <w:p/>
-    <w:p>
-      <w:r>
-        <w:t xml:space="preserve">  async </w:t>
-      </w:r>
-      <w:proofErr w:type="spellStart"/>
-      <w:proofErr w:type="gramStart"/>
-      <w:r>
-        <w:t>checkIfUserAuthenticated</w:t>
-      </w:r>
-      <w:proofErr w:type="spellEnd"/>
-      <w:r>
-        <w:t>(</w:t>
-      </w:r>
-      <w:proofErr w:type="gramEnd"/>
-      <w:r>
-        <w:t>): Promise&lt;</w:t>
-      </w:r>
-      <w:proofErr w:type="spellStart"/>
-      <w:r>
-        <w:t>boolean</w:t>
-      </w:r>
-      <w:proofErr w:type="spellEnd"/>
-      <w:r>
-        <w:t>&gt; {</w:t>
-      </w:r>
-    </w:p>
-    <w:p>
-      <w:r>
-        <w:t xml:space="preserve">    if </w:t>
-      </w:r>
-      <w:proofErr w:type="gramStart"/>
-      <w:r>
-        <w:t>(!</w:t>
-      </w:r>
-      <w:proofErr w:type="spellStart"/>
-      <w:r>
-        <w:t>this</w:t>
-      </w:r>
-      <w:proofErr w:type="gramEnd"/>
-      <w:r>
-        <w:t>.gapiSetupCompleted</w:t>
-      </w:r>
-      <w:proofErr w:type="spellEnd"/>
-      <w:r>
-        <w:t>) {</w:t>
-      </w:r>
-    </w:p>
-    <w:p>
-      <w:r>
-        <w:t xml:space="preserve">     await </w:t>
-      </w:r>
-      <w:proofErr w:type="spellStart"/>
-      <w:proofErr w:type="gramStart"/>
-      <w:r>
-        <w:t>this.initGoogleAuth</w:t>
-      </w:r>
-      <w:proofErr w:type="spellEnd"/>
-      <w:proofErr w:type="gramEnd"/>
-      <w:r>
-        <w:t>();</w:t>
-      </w:r>
-    </w:p>
-    <w:p>
-      <w:r>
-        <w:t xml:space="preserve">    }</w:t>
-      </w:r>
-    </w:p>
-    <w:p>
-      <w:r>
-        <w:t xml:space="preserve">    return </w:t>
-      </w:r>
-      <w:proofErr w:type="spellStart"/>
-      <w:proofErr w:type="gramStart"/>
-      <w:r>
-        <w:t>this.googleAuthenticationInstance.isSignedIn.get</w:t>
-      </w:r>
-      <w:proofErr w:type="spellEnd"/>
-      <w:r>
-        <w:t>(</w:t>
-      </w:r>
-      <w:proofErr w:type="gramEnd"/>
-      <w:r>
-        <w:t>);</w:t>
-      </w:r>
-    </w:p>
-    <w:p>
-      <w:r>
-        <w:t xml:space="preserve">  }</w:t>
-      </w:r>
-    </w:p>
-    <w:p/>
-    <w:p>
-      <w:r>
-        <w:t xml:space="preserve">  </w:t>
-      </w:r>
-      <w:proofErr w:type="spellStart"/>
-      <w:r>
-        <w:t>onUploadClicked</w:t>
-      </w:r>
-      <w:proofErr w:type="spellEnd"/>
-      <w:r>
-        <w:t>(event) {</w:t>
-      </w:r>
-    </w:p>
-    <w:p>
-      <w:r>
-        <w:t xml:space="preserve">    </w:t>
-      </w:r>
-      <w:proofErr w:type="spellStart"/>
-      <w:proofErr w:type="gramStart"/>
-      <w:r>
-        <w:t>this.fileUploadStarted</w:t>
-      </w:r>
-      <w:proofErr w:type="spellEnd"/>
-      <w:proofErr w:type="gramEnd"/>
-      <w:r>
-        <w:t>=true;</w:t>
-      </w:r>
-    </w:p>
-    <w:p>
-      <w:r>
-        <w:t xml:space="preserve">    if (</w:t>
-      </w:r>
-      <w:proofErr w:type="spellStart"/>
-      <w:proofErr w:type="gramStart"/>
-      <w:r>
-        <w:t>event.length</w:t>
-      </w:r>
-      <w:proofErr w:type="spellEnd"/>
-      <w:proofErr w:type="gramEnd"/>
-      <w:r>
-        <w:t xml:space="preserve"> &gt; 0) {</w:t>
-      </w:r>
-    </w:p>
-    <w:p>
-      <w:r>
-        <w:t xml:space="preserve">      </w:t>
-      </w:r>
-      <w:proofErr w:type="spellStart"/>
-      <w:proofErr w:type="gramStart"/>
-      <w:r>
-        <w:t>this.uploadService.uploadFile</w:t>
-      </w:r>
-      <w:proofErr w:type="spellEnd"/>
-      <w:proofErr w:type="gramEnd"/>
-      <w:r>
-        <w:t>(event[0], this.googleAuthenticationInstance.currentUser.get().getAuthResponse(true).access_token)</w:t>
-      </w:r>
-    </w:p>
-    <w:p>
-      <w:r>
-        <w:lastRenderedPageBreak/>
-        <w:t xml:space="preserve">      </w:t>
-      </w:r>
-      <w:proofErr w:type="gramStart"/>
-      <w:r>
-        <w:t>.then</w:t>
-      </w:r>
-      <w:proofErr w:type="gramEnd"/>
-      <w:r>
-        <w:t>( event =&gt;</w:t>
-      </w:r>
-    </w:p>
-    <w:p>
-      <w:r>
-        <w:t xml:space="preserve">        {</w:t>
-      </w:r>
-    </w:p>
-    <w:p>
-      <w:r>
-        <w:t xml:space="preserve">          </w:t>
-      </w:r>
-      <w:proofErr w:type="spellStart"/>
-      <w:proofErr w:type="gramStart"/>
-      <w:r>
-        <w:t>this.fileUploadStarted</w:t>
-      </w:r>
-      <w:proofErr w:type="spellEnd"/>
-      <w:proofErr w:type="gramEnd"/>
-      <w:r>
-        <w:t>=false;</w:t>
-      </w:r>
-    </w:p>
-    <w:p>
-      <w:r>
-        <w:t xml:space="preserve">          </w:t>
-      </w:r>
-      <w:proofErr w:type="spellStart"/>
-      <w:proofErr w:type="gramStart"/>
-      <w:r>
-        <w:t>this.fileUploadSuccess</w:t>
-      </w:r>
-      <w:proofErr w:type="spellEnd"/>
-      <w:proofErr w:type="gramEnd"/>
-      <w:r>
-        <w:t xml:space="preserve"> = true;</w:t>
-      </w:r>
-    </w:p>
-    <w:p>
-      <w:r>
-        <w:t xml:space="preserve">        });      </w:t>
-      </w:r>
-    </w:p>
-    <w:p>
-      <w:r>
-        <w:t xml:space="preserve">    }</w:t>
-      </w:r>
-    </w:p>
-    <w:p>
-      <w:r>
-        <w:t xml:space="preserve">  }</w:t>
-      </w:r>
-    </w:p>
-    <w:p>
-      <w:r>
-        <w:t>}</w:t>
-      </w:r>
-    </w:p>
-    <w:p/>
-    <w:p>
-      <w:pPr>
-        <w:pStyle w:val="Heading3"/>
-      </w:pPr>
-      <w:bookmarkStart w:id="8" w:name="_Toc69678059"/>
-      <w:r>
-        <w:t>File Upload Service</w:t>
-      </w:r>
-      <w:bookmarkEnd w:id="8"/>
-    </w:p>
-    <w:p>
-      <w:r>
-        <w:t xml:space="preserve">import </w:t>
-      </w:r>
-      <w:proofErr w:type="gramStart"/>
-      <w:r>
-        <w:t>{ Injectable</w:t>
-      </w:r>
-      <w:proofErr w:type="gramEnd"/>
-      <w:r>
-        <w:t xml:space="preserve"> } from '@angular/core';</w:t>
-      </w:r>
-    </w:p>
-    <w:p>
-      <w:r>
-        <w:t xml:space="preserve">import </w:t>
-      </w:r>
-      <w:proofErr w:type="gramStart"/>
-      <w:r>
-        <w:t xml:space="preserve">{ </w:t>
-      </w:r>
-      <w:proofErr w:type="spellStart"/>
-      <w:r>
-        <w:t>HttpClient</w:t>
-      </w:r>
-      <w:proofErr w:type="spellEnd"/>
-      <w:proofErr w:type="gramEnd"/>
-      <w:r>
-        <w:t xml:space="preserve">, </w:t>
-      </w:r>
-      <w:proofErr w:type="spellStart"/>
-      <w:r>
-        <w:t>HttpHeaders</w:t>
-      </w:r>
-      <w:proofErr w:type="spellEnd"/>
-      <w:r>
-        <w:t xml:space="preserve"> } from '@angular/common/http';</w:t>
-      </w:r>
-    </w:p>
-    <w:p>
-      <w:r>
-        <w:t xml:space="preserve">import </w:t>
-      </w:r>
-      <w:proofErr w:type="gramStart"/>
-      <w:r>
-        <w:t>{ Observable</w:t>
-      </w:r>
-      <w:proofErr w:type="gramEnd"/>
-      <w:r>
-        <w:t xml:space="preserve"> } from '</w:t>
-      </w:r>
-      <w:proofErr w:type="spellStart"/>
-      <w:r>
-        <w:t>rxjs</w:t>
-      </w:r>
-      <w:proofErr w:type="spellEnd"/>
-      <w:r>
-        <w:t>';</w:t>
-      </w:r>
-    </w:p>
-    <w:p/>
-    <w:p>
-      <w:r>
-        <w:t>@</w:t>
-      </w:r>
-      <w:proofErr w:type="gramStart"/>
-      <w:r>
-        <w:t>Injectable(</w:t>
-      </w:r>
-      <w:proofErr w:type="gramEnd"/>
-      <w:r>
-        <w:t>{</w:t>
-      </w:r>
-    </w:p>
-    <w:p>
-      <w:r>
-        <w:t xml:space="preserve">  </w:t>
-      </w:r>
-      <w:proofErr w:type="spellStart"/>
-      <w:r>
-        <w:t>providedIn</w:t>
-      </w:r>
-      <w:proofErr w:type="spellEnd"/>
-      <w:r>
-        <w:t>: 'root'</w:t>
-      </w:r>
-    </w:p>
-    <w:p>
-      <w:r>
-        <w:t>})</w:t>
-      </w:r>
-    </w:p>
-    <w:p>
-      <w:r>
-        <w:t xml:space="preserve">export class </w:t>
-      </w:r>
-      <w:proofErr w:type="spellStart"/>
-      <w:r>
-        <w:t>FileUploadService</w:t>
-      </w:r>
-      <w:proofErr w:type="spellEnd"/>
-      <w:r>
-        <w:t xml:space="preserve"> {</w:t>
-      </w:r>
-    </w:p>
-    <w:p/>
-    <w:p>
-      <w:r>
-        <w:t xml:space="preserve">  </w:t>
-      </w:r>
-      <w:proofErr w:type="spellStart"/>
-      <w:r>
-        <w:t>googleApiUrl</w:t>
-      </w:r>
-      <w:proofErr w:type="spellEnd"/>
-      <w:r>
-        <w:t>: string = "https://www.googleapis.com/upload/drive/v3/files?uploadType=media";</w:t>
-      </w:r>
-    </w:p>
-    <w:p>
-      <w:r>
-        <w:t xml:space="preserve">  </w:t>
-      </w:r>
-      <w:proofErr w:type="gramStart"/>
-      <w:r>
-        <w:t>constructor(</w:t>
-      </w:r>
-      <w:proofErr w:type="gramEnd"/>
-      <w:r>
-        <w:t xml:space="preserve">private http: </w:t>
-      </w:r>
-      <w:proofErr w:type="spellStart"/>
-      <w:r>
-        <w:t>HttpClient</w:t>
-      </w:r>
-      <w:proofErr w:type="spellEnd"/>
-      <w:r>
-        <w:t>) { }</w:t>
-      </w:r>
-    </w:p>
-    <w:p/>
-    <w:p>
-      <w:r>
-        <w:t xml:space="preserve">  </w:t>
-      </w:r>
-      <w:proofErr w:type="spellStart"/>
-      <w:proofErr w:type="gramStart"/>
-      <w:r>
-        <w:t>uploadFile</w:t>
-      </w:r>
-      <w:proofErr w:type="spellEnd"/>
-      <w:r>
-        <w:t>(</w:t>
-      </w:r>
-      <w:proofErr w:type="gramEnd"/>
-      <w:r>
-        <w:t>file: any, token: any) : Promise&lt;any&gt;{</w:t>
-      </w:r>
-    </w:p>
-    <w:p>
-      <w:r>
-        <w:t xml:space="preserve">    const metadata = </w:t>
-      </w:r>
-      <w:proofErr w:type="gramStart"/>
-      <w:r>
-        <w:t>{ name</w:t>
-      </w:r>
-      <w:proofErr w:type="gramEnd"/>
-      <w:r>
-        <w:t xml:space="preserve">: file.name, </w:t>
-      </w:r>
-      <w:proofErr w:type="spellStart"/>
-      <w:r>
-        <w:t>mimeType</w:t>
-      </w:r>
-      <w:proofErr w:type="spellEnd"/>
-      <w:r>
-        <w:t xml:space="preserve">: </w:t>
-      </w:r>
-      <w:proofErr w:type="spellStart"/>
-      <w:r>
-        <w:t>file.type</w:t>
-      </w:r>
-      <w:proofErr w:type="spellEnd"/>
-      <w:r>
-        <w:t xml:space="preserve"> };</w:t>
-      </w:r>
-    </w:p>
-    <w:p>
-      <w:r>
-        <w:t xml:space="preserve">    let form = new </w:t>
-      </w:r>
-      <w:proofErr w:type="spellStart"/>
-      <w:proofErr w:type="gramStart"/>
-      <w:r>
-        <w:t>FormData</w:t>
-      </w:r>
-      <w:proofErr w:type="spellEnd"/>
-      <w:r>
-        <w:t>(</w:t>
-      </w:r>
-      <w:proofErr w:type="gramEnd"/>
-      <w:r>
-        <w:t>);</w:t>
-      </w:r>
-    </w:p>
-    <w:p>
-      <w:r>
-        <w:t xml:space="preserve">    </w:t>
-      </w:r>
-      <w:proofErr w:type="spellStart"/>
-      <w:proofErr w:type="gramStart"/>
-      <w:r>
-        <w:t>form.append</w:t>
-      </w:r>
-      <w:proofErr w:type="spellEnd"/>
-      <w:proofErr w:type="gramEnd"/>
-      <w:r>
-        <w:t>('metadata', new Blob([</w:t>
-      </w:r>
-      <w:proofErr w:type="spellStart"/>
-      <w:r>
-        <w:t>JSON.stringify</w:t>
-      </w:r>
-      <w:proofErr w:type="spellEnd"/>
-      <w:r>
-        <w:t>(metadata)], { type: 'application/json' }));</w:t>
-      </w:r>
-    </w:p>
-    <w:p>
-      <w:r>
-        <w:lastRenderedPageBreak/>
-        <w:t xml:space="preserve">    </w:t>
-      </w:r>
-      <w:proofErr w:type="spellStart"/>
-      <w:proofErr w:type="gramStart"/>
-      <w:r>
-        <w:t>form.append</w:t>
-      </w:r>
-      <w:proofErr w:type="spellEnd"/>
-      <w:proofErr w:type="gramEnd"/>
-      <w:r>
-        <w:t xml:space="preserve">('media', new Blob([file], { type: </w:t>
-      </w:r>
-      <w:proofErr w:type="spellStart"/>
-      <w:r>
-        <w:t>file.type</w:t>
-      </w:r>
-      <w:proofErr w:type="spellEnd"/>
-      <w:r>
-        <w:t>}));</w:t>
-      </w:r>
-    </w:p>
-    <w:p>
-      <w:r>
         <w:t xml:space="preserve">    return </w:t>
       </w:r>
       <w:proofErr w:type="gramStart"/>
@@ -3842,13 +3882,53 @@
 
 <file path=word/footer1.xml><?xml version="1.0" encoding="utf-8"?>
 <w:ftr xmlns:wpc="http://schemas.microsoft.com/office/word/2010/wordprocessingCanvas" xmlns:cx="http://schemas.microsoft.com/office/drawing/2014/chartex" xmlns:cx1="http://schemas.microsoft.com/office/drawing/2015/9/8/chartex" xmlns:cx2="http://schemas.microsoft.com/office/drawing/2015/10/21/chartex" xmlns:cx3="http://schemas.microsoft.com/office/drawing/2016/5/9/chartex" xmlns:cx4="http://schemas.microsoft.com/office/drawing/2016/5/10/chartex" xmlns:cx5="http://schemas.microsoft.com/office/drawing/2016/5/11/chartex" xmlns:cx6="http://schemas.microsoft.com/office/drawing/2016/5/12/chartex" xmlns:cx7="http://schemas.microsoft.com/office/drawing/2016/5/13/chartex" xmlns:cx8="http://schemas.microsoft.com/office/drawing/2016/5/14/chartex" xmlns:mc="http://schemas.openxmlformats.org/markup-compatibility/2006" xmlns:aink="http://schemas.microsoft.com/office/drawing/2016/ink" xmlns:am3d="http://schemas.microsoft.com/office/drawing/2017/model3d" xmlns:o="urn:schemas-microsoft-com:office:office" xmlns:r="http://schemas.openxmlformats.org/officeDocument/2006/relationships" xmlns:m="http://schemas.openxmlformats.org/officeDocument/2006/math" xmlns:v="urn:schemas-microsoft-com:vml" xmlns:wp14="http://schemas.microsoft.com/office/word/2010/wordprocessingDrawing" xmlns:wp="http://schemas.openxmlformats.org/drawingml/2006/wordprocessingDrawing" xmlns:w10="urn:schemas-microsoft-com:office:word" xmlns:w="http://schemas.openxmlformats.org/wordprocessingml/2006/main" xmlns:w14="http://schemas.microsoft.com/office/word/2010/wordml" xmlns:w15="http://schemas.microsoft.com/office/word/2012/wordml" xmlns:w16cid="http://schemas.microsoft.com/office/word/2016/wordml/cid" xmlns:w16se="http://schemas.microsoft.com/office/word/2015/wordml/symex" xmlns:wpg="http://schemas.microsoft.com/office/word/2010/wordprocessingGroup" xmlns:wpi="http://schemas.microsoft.com/office/word/2010/wordprocessingInk" xmlns:wne="http://schemas.microsoft.com/office/word/2006/wordml" xmlns:wps="http://schemas.microsoft.com/office/word/2010/wordprocessingShape" mc:Ignorable="w14 w15 w16se w16cid wp14">
+  <w:sdt>
+    <w:sdtPr>
+      <w:id w:val="-373466211"/>
+      <w:docPartObj>
+        <w:docPartGallery w:val="Page Numbers (Bottom of Page)"/>
+        <w:docPartUnique/>
+      </w:docPartObj>
+    </w:sdtPr>
+    <w:sdtEndPr>
+      <w:rPr>
+        <w:noProof/>
+      </w:rPr>
+    </w:sdtEndPr>
+    <w:sdtContent>
+      <w:p>
+        <w:pPr>
+          <w:pStyle w:val="Footer"/>
+          <w:jc w:val="right"/>
+        </w:pPr>
+        <w:r>
+          <w:fldChar w:fldCharType="begin"/>
+        </w:r>
+        <w:r>
+          <w:instrText xml:space="preserve"> PAGE   \* MERGEFORMAT </w:instrText>
+        </w:r>
+        <w:r>
+          <w:fldChar w:fldCharType="separate"/>
+        </w:r>
+        <w:r>
+          <w:rPr>
+            <w:noProof/>
+          </w:rPr>
+          <w:t>2</w:t>
+        </w:r>
+        <w:r>
+          <w:rPr>
+            <w:noProof/>
+          </w:rPr>
+          <w:fldChar w:fldCharType="end"/>
+        </w:r>
+      </w:p>
+    </w:sdtContent>
+  </w:sdt>
   <w:p>
     <w:pPr>
       <w:pStyle w:val="Footer"/>
     </w:pPr>
-    <w:r>
-      <w:t>MS20918392</w:t>
-    </w:r>
   </w:p>
 </w:ftr>
 </file>
@@ -5075,6 +5155,21 @@
 </file>
 
 <file path=customXml/item2.xml><?xml version="1.0" encoding="utf-8"?>
+<p:properties xmlns:p="http://schemas.microsoft.com/office/2006/metadata/properties" xmlns:xsi="http://www.w3.org/2001/XMLSchema-instance" xmlns:pc="http://schemas.microsoft.com/office/infopath/2007/PartnerControls">
+  <documentManagement/>
+</p:properties>
+</file>
+
+<file path=customXml/item3.xml><?xml version="1.0" encoding="utf-8"?>
+<?mso-contentType ?>
+<FormTemplates xmlns="http://schemas.microsoft.com/sharepoint/v3/contenttype/forms">
+  <Display>DocumentLibraryForm</Display>
+  <Edit>DocumentLibraryForm</Edit>
+  <New>DocumentLibraryForm</New>
+</FormTemplates>
+</file>
+
+<file path=customXml/item4.xml><?xml version="1.0" encoding="utf-8"?>
 <ct:contentTypeSchema xmlns:ct="http://schemas.microsoft.com/office/2006/metadata/contentType" xmlns:ma="http://schemas.microsoft.com/office/2006/metadata/properties/metaAttributes" ct:_="" ma:_="" ma:contentTypeName="Document" ma:contentTypeID="0x010100EFBC0EF5AEBB8148981ED485FBDFE5F5" ma:contentTypeVersion="12" ma:contentTypeDescription="Create a new document." ma:contentTypeScope="" ma:versionID="307da4710aa49e440cd146cf39bdfc5a">
   <xsd:schema xmlns:xsd="http://www.w3.org/2001/XMLSchema" xmlns:xs="http://www.w3.org/2001/XMLSchema" xmlns:p="http://schemas.microsoft.com/office/2006/metadata/properties" xmlns:ns3="7d248b7d-dbf6-4a50-914e-98fc6b5ba66e" xmlns:ns4="8e82dcd2-147f-4fb9-898d-3e0c672dfbf2" targetNamespace="http://schemas.microsoft.com/office/2006/metadata/properties" ma:root="true" ma:fieldsID="563a3254a3b6d16ab4facf87e36547c6" ns3:_="" ns4:_="">
     <xsd:import namespace="7d248b7d-dbf6-4a50-914e-98fc6b5ba66e"/>
@@ -5291,21 +5386,6 @@
 </ct:contentTypeSchema>
 </file>
 
-<file path=customXml/item3.xml><?xml version="1.0" encoding="utf-8"?>
-<?mso-contentType ?>
-<FormTemplates xmlns="http://schemas.microsoft.com/sharepoint/v3/contenttype/forms">
-  <Display>DocumentLibraryForm</Display>
-  <Edit>DocumentLibraryForm</Edit>
-  <New>DocumentLibraryForm</New>
-</FormTemplates>
-</file>
-
-<file path=customXml/item4.xml><?xml version="1.0" encoding="utf-8"?>
-<p:properties xmlns:p="http://schemas.microsoft.com/office/2006/metadata/properties" xmlns:xsi="http://www.w3.org/2001/XMLSchema-instance" xmlns:pc="http://schemas.microsoft.com/office/infopath/2007/PartnerControls">
-  <documentManagement/>
-</p:properties>
-</file>
-
 <file path=customXml/item5.xml><?xml version="1.0" encoding="utf-8"?>
 <b:Sources xmlns:b="http://schemas.openxmlformats.org/officeDocument/2006/bibliography" xmlns="http://schemas.openxmlformats.org/officeDocument/2006/bibliography" SelectedStyle="\APASixthEditionOfficeOnline.xsl" StyleName="APA" Version="6"/>
 </file>
@@ -5319,6 +5399,23 @@
 </file>
 
 <file path=customXml/itemProps2.xml><?xml version="1.0" encoding="utf-8"?>
+<ds:datastoreItem xmlns:ds="http://schemas.openxmlformats.org/officeDocument/2006/customXml" ds:itemID="{77098000-3DFB-4B4D-8FE2-B0386F5DE42F}">
+  <ds:schemaRefs>
+    <ds:schemaRef ds:uri="http://schemas.microsoft.com/office/2006/metadata/properties"/>
+    <ds:schemaRef ds:uri="http://schemas.microsoft.com/office/infopath/2007/PartnerControls"/>
+  </ds:schemaRefs>
+</ds:datastoreItem>
+</file>
+
+<file path=customXml/itemProps3.xml><?xml version="1.0" encoding="utf-8"?>
+<ds:datastoreItem xmlns:ds="http://schemas.openxmlformats.org/officeDocument/2006/customXml" ds:itemID="{D910E7B8-2C5A-4A58-9B9F-6E53076F0D6A}">
+  <ds:schemaRefs>
+    <ds:schemaRef ds:uri="http://schemas.microsoft.com/sharepoint/v3/contenttype/forms"/>
+  </ds:schemaRefs>
+</ds:datastoreItem>
+</file>
+
+<file path=customXml/itemProps4.xml><?xml version="1.0" encoding="utf-8"?>
 <ds:datastoreItem xmlns:ds="http://schemas.openxmlformats.org/officeDocument/2006/customXml" ds:itemID="{A936A106-C825-47A2-9083-D6E5E9B62B1A}">
   <ds:schemaRefs>
     <ds:schemaRef ds:uri="http://schemas.microsoft.com/office/2006/metadata/contentType"/>
@@ -5337,25 +5434,8 @@
 </ds:datastoreItem>
 </file>
 
-<file path=customXml/itemProps3.xml><?xml version="1.0" encoding="utf-8"?>
-<ds:datastoreItem xmlns:ds="http://schemas.openxmlformats.org/officeDocument/2006/customXml" ds:itemID="{D910E7B8-2C5A-4A58-9B9F-6E53076F0D6A}">
-  <ds:schemaRefs>
-    <ds:schemaRef ds:uri="http://schemas.microsoft.com/sharepoint/v3/contenttype/forms"/>
-  </ds:schemaRefs>
-</ds:datastoreItem>
-</file>
-
-<file path=customXml/itemProps4.xml><?xml version="1.0" encoding="utf-8"?>
-<ds:datastoreItem xmlns:ds="http://schemas.openxmlformats.org/officeDocument/2006/customXml" ds:itemID="{77098000-3DFB-4B4D-8FE2-B0386F5DE42F}">
-  <ds:schemaRefs>
-    <ds:schemaRef ds:uri="http://schemas.microsoft.com/office/2006/metadata/properties"/>
-    <ds:schemaRef ds:uri="http://schemas.microsoft.com/office/infopath/2007/PartnerControls"/>
-  </ds:schemaRefs>
-</ds:datastoreItem>
-</file>
-
 <file path=customXml/itemProps5.xml><?xml version="1.0" encoding="utf-8"?>
-<ds:datastoreItem xmlns:ds="http://schemas.openxmlformats.org/officeDocument/2006/customXml" ds:itemID="{C37D11ED-769A-470A-9A68-81CDA139871A}">
+<ds:datastoreItem xmlns:ds="http://schemas.openxmlformats.org/officeDocument/2006/customXml" ds:itemID="{ED6705EC-54F5-4BBA-8751-9B6DDB438B03}">
   <ds:schemaRefs>
     <ds:schemaRef ds:uri="http://schemas.openxmlformats.org/officeDocument/2006/bibliography"/>
   </ds:schemaRefs>

</xml_diff>